<commit_message>
added notes for the database
</commit_message>
<xml_diff>
--- a/notes.docx
+++ b/notes.docx
@@ -3,8 +3,784 @@
 <w:document xmlns:wpc="http://schemas.microsoft.com/office/word/2010/wordprocessingCanvas" xmlns:cx="http://schemas.microsoft.com/office/drawing/2014/chartex" xmlns:cx1="http://schemas.microsoft.com/office/drawing/2015/9/8/chartex" xmlns:cx2="http://schemas.microsoft.com/office/drawing/2015/10/21/chartex" xmlns:cx3="http://schemas.microsoft.com/office/drawing/2016/5/9/chartex" xmlns:cx4="http://schemas.microsoft.com/office/drawing/2016/5/10/chartex" xmlns:cx5="http://schemas.microsoft.com/office/drawing/2016/5/11/chartex" xmlns:cx6="http://schemas.microsoft.com/office/drawing/2016/5/12/chartex" xmlns:cx7="http://schemas.microsoft.com/office/drawing/2016/5/13/chartex" xmlns:cx8="http://schemas.microsoft.com/office/drawing/2016/5/14/chartex" xmlns:mc="http://schemas.openxmlformats.org/markup-compatibility/2006" xmlns:aink="http://schemas.microsoft.com/office/drawing/2016/ink" xmlns:am3d="http://schemas.microsoft.com/office/drawing/2017/model3d" xmlns:o="urn:schemas-microsoft-com:office:office" xmlns:r="http://schemas.openxmlformats.org/officeDocument/2006/relationships" xmlns:m="http://schemas.openxmlformats.org/officeDocument/2006/math" xmlns:v="urn:schemas-microsoft-com:vml" xmlns:wp14="http://schemas.microsoft.com/office/word/2010/wordprocessingDrawing" xmlns:wp="http://schemas.openxmlformats.org/drawingml/2006/wordprocessingDrawing" xmlns:w10="urn:schemas-microsoft-com:office:word" xmlns:w="http://schemas.openxmlformats.org/wordprocessingml/2006/main" xmlns:w14="http://schemas.microsoft.com/office/word/2010/wordml" xmlns:w15="http://schemas.microsoft.com/office/word/2012/wordml" xmlns:w16cid="http://schemas.microsoft.com/office/word/2016/wordml/cid" xmlns:w16se="http://schemas.microsoft.com/office/word/2015/wordml/symex" xmlns:wpg="http://schemas.microsoft.com/office/word/2010/wordprocessingGroup" xmlns:wpi="http://schemas.microsoft.com/office/word/2010/wordprocessingInk" xmlns:wne="http://schemas.microsoft.com/office/word/2006/wordml" xmlns:wps="http://schemas.microsoft.com/office/word/2010/wordprocessingShape" mc:Ignorable="w14 w15 w16se w16cid wp14">
   <w:body>
     <w:p>
+      <w:r>
+        <w:t>NBA stats needed</w:t>
+      </w:r>
+    </w:p>
+    <w:p>
+      <w:pPr>
+        <w:pStyle w:val="ListParagraph"/>
+        <w:numPr>
+          <w:ilvl w:val="0"/>
+          <w:numId w:val="1"/>
+        </w:numPr>
+      </w:pPr>
+      <w:r>
+        <w:t>Player table</w:t>
+      </w:r>
+    </w:p>
+    <w:p>
+      <w:pPr>
+        <w:pStyle w:val="ListParagraph"/>
+        <w:numPr>
+          <w:ilvl w:val="1"/>
+          <w:numId w:val="1"/>
+        </w:numPr>
+      </w:pPr>
+      <w:r>
+        <w:t xml:space="preserve">Player id- match with </w:t>
+      </w:r>
+      <w:proofErr w:type="spellStart"/>
+      <w:r>
+        <w:t>nba-api</w:t>
+      </w:r>
+      <w:proofErr w:type="spellEnd"/>
+      <w:r>
+        <w:t xml:space="preserve"> for now</w:t>
+      </w:r>
+    </w:p>
+    <w:p>
+      <w:pPr>
+        <w:pStyle w:val="ListParagraph"/>
+        <w:numPr>
+          <w:ilvl w:val="1"/>
+          <w:numId w:val="1"/>
+        </w:numPr>
+      </w:pPr>
+      <w:r>
+        <w:t>Player first name</w:t>
+      </w:r>
+    </w:p>
+    <w:p>
+      <w:pPr>
+        <w:pStyle w:val="ListParagraph"/>
+        <w:numPr>
+          <w:ilvl w:val="1"/>
+          <w:numId w:val="1"/>
+        </w:numPr>
+      </w:pPr>
+      <w:r>
+        <w:t>Player last name</w:t>
+      </w:r>
+    </w:p>
+    <w:p>
+      <w:pPr>
+        <w:pStyle w:val="ListParagraph"/>
+        <w:numPr>
+          <w:ilvl w:val="1"/>
+          <w:numId w:val="1"/>
+        </w:numPr>
+      </w:pPr>
+      <w:r>
+        <w:t>Position</w:t>
+      </w:r>
+    </w:p>
+    <w:p>
+      <w:pPr>
+        <w:pStyle w:val="ListParagraph"/>
+        <w:numPr>
+          <w:ilvl w:val="1"/>
+          <w:numId w:val="1"/>
+        </w:numPr>
+      </w:pPr>
+      <w:r>
+        <w:t xml:space="preserve">Team id- match with </w:t>
+      </w:r>
+      <w:proofErr w:type="spellStart"/>
+      <w:r>
+        <w:t>nba-api</w:t>
+      </w:r>
+      <w:proofErr w:type="spellEnd"/>
+      <w:r>
+        <w:t xml:space="preserve"> for now</w:t>
+      </w:r>
+    </w:p>
+    <w:p>
+      <w:pPr>
+        <w:pStyle w:val="ListParagraph"/>
+        <w:numPr>
+          <w:ilvl w:val="1"/>
+          <w:numId w:val="1"/>
+        </w:numPr>
+      </w:pPr>
+      <w:r>
+        <w:t>Role id- set to 0 for now</w:t>
+      </w:r>
+    </w:p>
+    <w:p>
+      <w:pPr>
+        <w:pStyle w:val="ListParagraph"/>
+        <w:numPr>
+          <w:ilvl w:val="0"/>
+          <w:numId w:val="1"/>
+        </w:numPr>
+      </w:pPr>
+      <w:r>
+        <w:t>Team table</w:t>
+      </w:r>
+    </w:p>
+    <w:p>
+      <w:pPr>
+        <w:pStyle w:val="ListParagraph"/>
+        <w:numPr>
+          <w:ilvl w:val="1"/>
+          <w:numId w:val="1"/>
+        </w:numPr>
+      </w:pPr>
+      <w:r>
+        <w:t>Team id</w:t>
+      </w:r>
+    </w:p>
+    <w:p>
+      <w:pPr>
+        <w:pStyle w:val="ListParagraph"/>
+        <w:numPr>
+          <w:ilvl w:val="1"/>
+          <w:numId w:val="1"/>
+        </w:numPr>
+      </w:pPr>
+      <w:r>
+        <w:t>Team name</w:t>
+      </w:r>
+    </w:p>
+    <w:p>
+      <w:pPr>
+        <w:pStyle w:val="ListParagraph"/>
+        <w:numPr>
+          <w:ilvl w:val="1"/>
+          <w:numId w:val="1"/>
+        </w:numPr>
+      </w:pPr>
+      <w:r>
+        <w:t>Abbreviation</w:t>
+      </w:r>
+    </w:p>
+    <w:p>
+      <w:pPr>
+        <w:pStyle w:val="ListParagraph"/>
+        <w:numPr>
+          <w:ilvl w:val="0"/>
+          <w:numId w:val="1"/>
+        </w:numPr>
+      </w:pPr>
+      <w:r>
+        <w:t>Season</w:t>
+      </w:r>
+    </w:p>
+    <w:p>
+      <w:pPr>
+        <w:pStyle w:val="ListParagraph"/>
+        <w:numPr>
+          <w:ilvl w:val="1"/>
+          <w:numId w:val="1"/>
+        </w:numPr>
+      </w:pPr>
+      <w:proofErr w:type="spellStart"/>
+      <w:r>
+        <w:t>Season_id</w:t>
+      </w:r>
+      <w:proofErr w:type="spellEnd"/>
+    </w:p>
+    <w:p>
+      <w:pPr>
+        <w:pStyle w:val="ListParagraph"/>
+        <w:numPr>
+          <w:ilvl w:val="1"/>
+          <w:numId w:val="1"/>
+        </w:numPr>
+      </w:pPr>
+      <w:r>
+        <w:t>Year</w:t>
+      </w:r>
+    </w:p>
+    <w:p>
+      <w:pPr>
+        <w:pStyle w:val="ListParagraph"/>
+        <w:numPr>
+          <w:ilvl w:val="0"/>
+          <w:numId w:val="1"/>
+        </w:numPr>
+      </w:pPr>
+      <w:r>
+        <w:t>Player event</w:t>
+      </w:r>
+    </w:p>
+    <w:p>
+      <w:pPr>
+        <w:pStyle w:val="ListParagraph"/>
+        <w:numPr>
+          <w:ilvl w:val="1"/>
+          <w:numId w:val="1"/>
+        </w:numPr>
+      </w:pPr>
+      <w:r>
+        <w:t>Event id</w:t>
+      </w:r>
+    </w:p>
+    <w:p>
+      <w:pPr>
+        <w:pStyle w:val="ListParagraph"/>
+        <w:numPr>
+          <w:ilvl w:val="1"/>
+          <w:numId w:val="1"/>
+        </w:numPr>
+      </w:pPr>
+      <w:r>
+        <w:t>Player id</w:t>
+      </w:r>
+    </w:p>
+    <w:p>
+      <w:pPr>
+        <w:pStyle w:val="ListParagraph"/>
+        <w:numPr>
+          <w:ilvl w:val="1"/>
+          <w:numId w:val="1"/>
+        </w:numPr>
+      </w:pPr>
+      <w:r>
+        <w:t>Team id</w:t>
+      </w:r>
+    </w:p>
+    <w:p>
+      <w:pPr>
+        <w:pStyle w:val="ListParagraph"/>
+        <w:numPr>
+          <w:ilvl w:val="1"/>
+          <w:numId w:val="1"/>
+        </w:numPr>
+      </w:pPr>
+      <w:r>
+        <w:t>Opponent id</w:t>
+      </w:r>
+    </w:p>
+    <w:p>
+      <w:pPr>
+        <w:pStyle w:val="ListParagraph"/>
+        <w:numPr>
+          <w:ilvl w:val="1"/>
+          <w:numId w:val="1"/>
+        </w:numPr>
+      </w:pPr>
+      <w:r>
+        <w:t>Season id</w:t>
+      </w:r>
+    </w:p>
+    <w:p>
+      <w:pPr>
+        <w:pStyle w:val="ListParagraph"/>
+        <w:numPr>
+          <w:ilvl w:val="0"/>
+          <w:numId w:val="1"/>
+        </w:numPr>
+      </w:pPr>
+      <w:r>
+        <w:t>Team event</w:t>
+      </w:r>
+    </w:p>
+    <w:p>
+      <w:pPr>
+        <w:pStyle w:val="ListParagraph"/>
+        <w:numPr>
+          <w:ilvl w:val="1"/>
+          <w:numId w:val="1"/>
+        </w:numPr>
+      </w:pPr>
+      <w:r>
+        <w:t>Event id</w:t>
+      </w:r>
+    </w:p>
+    <w:p>
+      <w:pPr>
+        <w:pStyle w:val="ListParagraph"/>
+        <w:numPr>
+          <w:ilvl w:val="1"/>
+          <w:numId w:val="1"/>
+        </w:numPr>
+      </w:pPr>
+      <w:r>
+        <w:t>Team id</w:t>
+      </w:r>
+    </w:p>
+    <w:p>
+      <w:pPr>
+        <w:pStyle w:val="ListParagraph"/>
+        <w:numPr>
+          <w:ilvl w:val="1"/>
+          <w:numId w:val="1"/>
+        </w:numPr>
+      </w:pPr>
+      <w:r>
+        <w:t>Home (T/F)</w:t>
+      </w:r>
+    </w:p>
+    <w:p>
+      <w:pPr>
+        <w:pStyle w:val="ListParagraph"/>
+        <w:numPr>
+          <w:ilvl w:val="1"/>
+          <w:numId w:val="1"/>
+        </w:numPr>
+      </w:pPr>
+      <w:r>
+        <w:t>Opponent id</w:t>
+      </w:r>
+    </w:p>
+    <w:p>
+      <w:pPr>
+        <w:pStyle w:val="ListParagraph"/>
+        <w:numPr>
+          <w:ilvl w:val="0"/>
+          <w:numId w:val="1"/>
+        </w:numPr>
+      </w:pPr>
+      <w:r>
+        <w:t>Player game</w:t>
+      </w:r>
+    </w:p>
+    <w:p>
+      <w:pPr>
+        <w:pStyle w:val="ListParagraph"/>
+        <w:numPr>
+          <w:ilvl w:val="1"/>
+          <w:numId w:val="1"/>
+        </w:numPr>
+      </w:pPr>
+      <w:r>
+        <w:t>Event ID</w:t>
+      </w:r>
+    </w:p>
+    <w:p>
+      <w:pPr>
+        <w:pStyle w:val="ListParagraph"/>
+        <w:numPr>
+          <w:ilvl w:val="1"/>
+          <w:numId w:val="1"/>
+        </w:numPr>
+      </w:pPr>
+      <w:r>
+        <w:t>Player ID</w:t>
+      </w:r>
       <w:bookmarkStart w:id="0" w:name="_GoBack"/>
       <w:bookmarkEnd w:id="0"/>
+    </w:p>
+    <w:p>
+      <w:pPr>
+        <w:pStyle w:val="ListParagraph"/>
+        <w:numPr>
+          <w:ilvl w:val="1"/>
+          <w:numId w:val="1"/>
+        </w:numPr>
+      </w:pPr>
+      <w:r>
+        <w:t>Minutes played</w:t>
+      </w:r>
+    </w:p>
+    <w:p>
+      <w:pPr>
+        <w:pStyle w:val="ListParagraph"/>
+        <w:numPr>
+          <w:ilvl w:val="1"/>
+          <w:numId w:val="1"/>
+        </w:numPr>
+      </w:pPr>
+      <w:proofErr w:type="spellStart"/>
+      <w:r>
+        <w:t>Fgm</w:t>
+      </w:r>
+      <w:proofErr w:type="spellEnd"/>
+    </w:p>
+    <w:p>
+      <w:pPr>
+        <w:pStyle w:val="ListParagraph"/>
+        <w:numPr>
+          <w:ilvl w:val="1"/>
+          <w:numId w:val="1"/>
+        </w:numPr>
+      </w:pPr>
+      <w:proofErr w:type="spellStart"/>
+      <w:r>
+        <w:t>Fga</w:t>
+      </w:r>
+      <w:proofErr w:type="spellEnd"/>
+    </w:p>
+    <w:p>
+      <w:pPr>
+        <w:pStyle w:val="ListParagraph"/>
+        <w:numPr>
+          <w:ilvl w:val="1"/>
+          <w:numId w:val="1"/>
+        </w:numPr>
+      </w:pPr>
+      <w:r>
+        <w:t>3sm</w:t>
+      </w:r>
+    </w:p>
+    <w:p>
+      <w:pPr>
+        <w:pStyle w:val="ListParagraph"/>
+        <w:numPr>
+          <w:ilvl w:val="1"/>
+          <w:numId w:val="1"/>
+        </w:numPr>
+      </w:pPr>
+      <w:r>
+        <w:t>3sa</w:t>
+      </w:r>
+    </w:p>
+    <w:p>
+      <w:pPr>
+        <w:pStyle w:val="ListParagraph"/>
+        <w:numPr>
+          <w:ilvl w:val="1"/>
+          <w:numId w:val="1"/>
+        </w:numPr>
+      </w:pPr>
+      <w:proofErr w:type="spellStart"/>
+      <w:r>
+        <w:t>Ftm</w:t>
+      </w:r>
+      <w:proofErr w:type="spellEnd"/>
+    </w:p>
+    <w:p>
+      <w:pPr>
+        <w:pStyle w:val="ListParagraph"/>
+        <w:numPr>
+          <w:ilvl w:val="1"/>
+          <w:numId w:val="1"/>
+        </w:numPr>
+      </w:pPr>
+      <w:proofErr w:type="spellStart"/>
+      <w:r>
+        <w:t>Fta</w:t>
+      </w:r>
+      <w:proofErr w:type="spellEnd"/>
+    </w:p>
+    <w:p>
+      <w:pPr>
+        <w:pStyle w:val="ListParagraph"/>
+        <w:numPr>
+          <w:ilvl w:val="1"/>
+          <w:numId w:val="1"/>
+        </w:numPr>
+      </w:pPr>
+      <w:r>
+        <w:t>Reb</w:t>
+      </w:r>
+    </w:p>
+    <w:p>
+      <w:pPr>
+        <w:pStyle w:val="ListParagraph"/>
+        <w:numPr>
+          <w:ilvl w:val="1"/>
+          <w:numId w:val="1"/>
+        </w:numPr>
+      </w:pPr>
+      <w:proofErr w:type="spellStart"/>
+      <w:r>
+        <w:t>Ast</w:t>
+      </w:r>
+      <w:proofErr w:type="spellEnd"/>
+    </w:p>
+    <w:p>
+      <w:pPr>
+        <w:pStyle w:val="ListParagraph"/>
+        <w:numPr>
+          <w:ilvl w:val="1"/>
+          <w:numId w:val="1"/>
+        </w:numPr>
+      </w:pPr>
+      <w:proofErr w:type="spellStart"/>
+      <w:r>
+        <w:t>Stl</w:t>
+      </w:r>
+      <w:proofErr w:type="spellEnd"/>
+    </w:p>
+    <w:p>
+      <w:pPr>
+        <w:pStyle w:val="ListParagraph"/>
+        <w:numPr>
+          <w:ilvl w:val="1"/>
+          <w:numId w:val="1"/>
+        </w:numPr>
+      </w:pPr>
+      <w:r>
+        <w:t>Blk</w:t>
+      </w:r>
+    </w:p>
+    <w:p>
+      <w:pPr>
+        <w:pStyle w:val="ListParagraph"/>
+        <w:numPr>
+          <w:ilvl w:val="1"/>
+          <w:numId w:val="1"/>
+        </w:numPr>
+      </w:pPr>
+      <w:r>
+        <w:t>Tov</w:t>
+      </w:r>
+    </w:p>
+    <w:p>
+      <w:pPr>
+        <w:pStyle w:val="ListParagraph"/>
+        <w:numPr>
+          <w:ilvl w:val="1"/>
+          <w:numId w:val="1"/>
+        </w:numPr>
+      </w:pPr>
+      <w:r>
+        <w:t>Pts</w:t>
+      </w:r>
+    </w:p>
+    <w:p>
+      <w:pPr>
+        <w:pStyle w:val="ListParagraph"/>
+        <w:numPr>
+          <w:ilvl w:val="0"/>
+          <w:numId w:val="1"/>
+        </w:numPr>
+      </w:pPr>
+      <w:r>
+        <w:t>Team game</w:t>
+      </w:r>
+    </w:p>
+    <w:p>
+      <w:pPr>
+        <w:pStyle w:val="ListParagraph"/>
+        <w:numPr>
+          <w:ilvl w:val="1"/>
+          <w:numId w:val="1"/>
+        </w:numPr>
+      </w:pPr>
+      <w:r>
+        <w:lastRenderedPageBreak/>
+        <w:t>Event ID</w:t>
+      </w:r>
+    </w:p>
+    <w:p>
+      <w:pPr>
+        <w:pStyle w:val="ListParagraph"/>
+        <w:numPr>
+          <w:ilvl w:val="1"/>
+          <w:numId w:val="1"/>
+        </w:numPr>
+      </w:pPr>
+      <w:r>
+        <w:t>Team ID</w:t>
+      </w:r>
+    </w:p>
+    <w:p>
+      <w:pPr>
+        <w:pStyle w:val="ListParagraph"/>
+        <w:numPr>
+          <w:ilvl w:val="1"/>
+          <w:numId w:val="1"/>
+        </w:numPr>
+      </w:pPr>
+      <w:proofErr w:type="spellStart"/>
+      <w:r>
+        <w:t>Fgm</w:t>
+      </w:r>
+      <w:proofErr w:type="spellEnd"/>
+    </w:p>
+    <w:p>
+      <w:pPr>
+        <w:pStyle w:val="ListParagraph"/>
+        <w:numPr>
+          <w:ilvl w:val="1"/>
+          <w:numId w:val="1"/>
+        </w:numPr>
+      </w:pPr>
+      <w:proofErr w:type="spellStart"/>
+      <w:r>
+        <w:t>Fga</w:t>
+      </w:r>
+      <w:proofErr w:type="spellEnd"/>
+    </w:p>
+    <w:p>
+      <w:pPr>
+        <w:pStyle w:val="ListParagraph"/>
+        <w:numPr>
+          <w:ilvl w:val="1"/>
+          <w:numId w:val="1"/>
+        </w:numPr>
+      </w:pPr>
+      <w:r>
+        <w:t>3sm</w:t>
+      </w:r>
+    </w:p>
+    <w:p>
+      <w:pPr>
+        <w:pStyle w:val="ListParagraph"/>
+        <w:numPr>
+          <w:ilvl w:val="1"/>
+          <w:numId w:val="1"/>
+        </w:numPr>
+      </w:pPr>
+      <w:r>
+        <w:t>3sa</w:t>
+      </w:r>
+    </w:p>
+    <w:p>
+      <w:pPr>
+        <w:pStyle w:val="ListParagraph"/>
+        <w:numPr>
+          <w:ilvl w:val="1"/>
+          <w:numId w:val="1"/>
+        </w:numPr>
+      </w:pPr>
+      <w:proofErr w:type="spellStart"/>
+      <w:r>
+        <w:t>Ftm</w:t>
+      </w:r>
+      <w:proofErr w:type="spellEnd"/>
+    </w:p>
+    <w:p>
+      <w:pPr>
+        <w:pStyle w:val="ListParagraph"/>
+        <w:numPr>
+          <w:ilvl w:val="1"/>
+          <w:numId w:val="1"/>
+        </w:numPr>
+      </w:pPr>
+      <w:proofErr w:type="spellStart"/>
+      <w:r>
+        <w:t>Fta</w:t>
+      </w:r>
+      <w:proofErr w:type="spellEnd"/>
+    </w:p>
+    <w:p>
+      <w:pPr>
+        <w:pStyle w:val="ListParagraph"/>
+        <w:numPr>
+          <w:ilvl w:val="1"/>
+          <w:numId w:val="1"/>
+        </w:numPr>
+      </w:pPr>
+      <w:r>
+        <w:t>Reb</w:t>
+      </w:r>
+    </w:p>
+    <w:p>
+      <w:pPr>
+        <w:pStyle w:val="ListParagraph"/>
+        <w:numPr>
+          <w:ilvl w:val="1"/>
+          <w:numId w:val="1"/>
+        </w:numPr>
+      </w:pPr>
+      <w:proofErr w:type="spellStart"/>
+      <w:r>
+        <w:t>Ast</w:t>
+      </w:r>
+      <w:proofErr w:type="spellEnd"/>
+    </w:p>
+    <w:p>
+      <w:pPr>
+        <w:pStyle w:val="ListParagraph"/>
+        <w:numPr>
+          <w:ilvl w:val="1"/>
+          <w:numId w:val="1"/>
+        </w:numPr>
+      </w:pPr>
+      <w:proofErr w:type="spellStart"/>
+      <w:r>
+        <w:t>Stl</w:t>
+      </w:r>
+      <w:proofErr w:type="spellEnd"/>
+    </w:p>
+    <w:p>
+      <w:pPr>
+        <w:pStyle w:val="ListParagraph"/>
+        <w:numPr>
+          <w:ilvl w:val="1"/>
+          <w:numId w:val="1"/>
+        </w:numPr>
+      </w:pPr>
+      <w:r>
+        <w:t>Blk</w:t>
+      </w:r>
+    </w:p>
+    <w:p>
+      <w:pPr>
+        <w:pStyle w:val="ListParagraph"/>
+        <w:numPr>
+          <w:ilvl w:val="1"/>
+          <w:numId w:val="1"/>
+        </w:numPr>
+      </w:pPr>
+      <w:r>
+        <w:t>Tov</w:t>
+      </w:r>
+    </w:p>
+    <w:p>
+      <w:pPr>
+        <w:pStyle w:val="ListParagraph"/>
+        <w:numPr>
+          <w:ilvl w:val="1"/>
+          <w:numId w:val="1"/>
+        </w:numPr>
+      </w:pPr>
+      <w:r>
+        <w:t>Pts</w:t>
+      </w:r>
+    </w:p>
+    <w:p>
+      <w:pPr>
+        <w:pStyle w:val="ListParagraph"/>
+        <w:numPr>
+          <w:ilvl w:val="1"/>
+          <w:numId w:val="1"/>
+        </w:numPr>
+      </w:pPr>
+    </w:p>
+    <w:p/>
+    <w:p/>
+    <w:p>
+      <w:r>
+        <w:t>Only reference ones listed above</w:t>
+      </w:r>
+    </w:p>
+    <w:p>
+      <w:r>
+        <w:rPr>
+          <w:noProof/>
+        </w:rPr>
+        <w:drawing>
+          <wp:inline distT="0" distB="0" distL="0" distR="0" wp14:anchorId="5BFE69CE" wp14:editId="379C2BDF">
+            <wp:extent cx="5943600" cy="3329305"/>
+            <wp:effectExtent l="0" t="0" r="0" b="4445"/>
+            <wp:docPr id="1" name="Picture 1"/>
+            <wp:cNvGraphicFramePr>
+              <a:graphicFrameLocks xmlns:a="http://schemas.openxmlformats.org/drawingml/2006/main" noChangeAspect="1"/>
+            </wp:cNvGraphicFramePr>
+            <a:graphic xmlns:a="http://schemas.openxmlformats.org/drawingml/2006/main">
+              <a:graphicData uri="http://schemas.openxmlformats.org/drawingml/2006/picture">
+                <pic:pic xmlns:pic="http://schemas.openxmlformats.org/drawingml/2006/picture">
+                  <pic:nvPicPr>
+                    <pic:cNvPr id="1" name=""/>
+                    <pic:cNvPicPr/>
+                  </pic:nvPicPr>
+                  <pic:blipFill>
+                    <a:blip r:embed="rId5"/>
+                    <a:stretch>
+                      <a:fillRect/>
+                    </a:stretch>
+                  </pic:blipFill>
+                  <pic:spPr>
+                    <a:xfrm>
+                      <a:off x="0" y="0"/>
+                      <a:ext cx="5943600" cy="3329305"/>
+                    </a:xfrm>
+                    <a:prstGeom prst="rect">
+                      <a:avLst/>
+                    </a:prstGeom>
+                  </pic:spPr>
+                </pic:pic>
+              </a:graphicData>
+            </a:graphic>
+          </wp:inline>
+        </w:drawing>
+      </w:r>
     </w:p>
     <w:sectPr>
       <w:pgSz w:w="12240" w:h="15840"/>
@@ -14,6 +790,127 @@
     </w:sectPr>
   </w:body>
 </w:document>
+</file>
+
+<file path=word/numbering.xml><?xml version="1.0" encoding="utf-8"?>
+<w:numbering xmlns:wpc="http://schemas.microsoft.com/office/word/2010/wordprocessingCanvas" xmlns:cx="http://schemas.microsoft.com/office/drawing/2014/chartex" xmlns:cx1="http://schemas.microsoft.com/office/drawing/2015/9/8/chartex" xmlns:cx2="http://schemas.microsoft.com/office/drawing/2015/10/21/chartex" xmlns:cx3="http://schemas.microsoft.com/office/drawing/2016/5/9/chartex" xmlns:cx4="http://schemas.microsoft.com/office/drawing/2016/5/10/chartex" xmlns:cx5="http://schemas.microsoft.com/office/drawing/2016/5/11/chartex" xmlns:cx6="http://schemas.microsoft.com/office/drawing/2016/5/12/chartex" xmlns:cx7="http://schemas.microsoft.com/office/drawing/2016/5/13/chartex" xmlns:cx8="http://schemas.microsoft.com/office/drawing/2016/5/14/chartex" xmlns:mc="http://schemas.openxmlformats.org/markup-compatibility/2006" xmlns:aink="http://schemas.microsoft.com/office/drawing/2016/ink" xmlns:am3d="http://schemas.microsoft.com/office/drawing/2017/model3d" xmlns:o="urn:schemas-microsoft-com:office:office" xmlns:r="http://schemas.openxmlformats.org/officeDocument/2006/relationships" xmlns:m="http://schemas.openxmlformats.org/officeDocument/2006/math" xmlns:v="urn:schemas-microsoft-com:vml" xmlns:wp14="http://schemas.microsoft.com/office/word/2010/wordprocessingDrawing" xmlns:wp="http://schemas.openxmlformats.org/drawingml/2006/wordprocessingDrawing" xmlns:w10="urn:schemas-microsoft-com:office:word" xmlns:w="http://schemas.openxmlformats.org/wordprocessingml/2006/main" xmlns:w14="http://schemas.microsoft.com/office/word/2010/wordml" xmlns:w15="http://schemas.microsoft.com/office/word/2012/wordml" xmlns:w16cid="http://schemas.microsoft.com/office/word/2016/wordml/cid" xmlns:w16se="http://schemas.microsoft.com/office/word/2015/wordml/symex" xmlns:wpg="http://schemas.microsoft.com/office/word/2010/wordprocessingGroup" xmlns:wpi="http://schemas.microsoft.com/office/word/2010/wordprocessingInk" xmlns:wne="http://schemas.microsoft.com/office/word/2006/wordml" xmlns:wps="http://schemas.microsoft.com/office/word/2010/wordprocessingShape" mc:Ignorable="w14 w15 w16se w16cid wp14">
+  <w:abstractNum w:abstractNumId="0" w15:restartNumberingAfterBreak="0">
+    <w:nsid w:val="65B347BD"/>
+    <w:multiLevelType w:val="hybridMultilevel"/>
+    <w:tmpl w:val="BC5EE828"/>
+    <w:lvl w:ilvl="0" w:tplc="04090001">
+      <w:start w:val="1"/>
+      <w:numFmt w:val="bullet"/>
+      <w:lvlText w:val=""/>
+      <w:lvlJc w:val="left"/>
+      <w:pPr>
+        <w:ind w:left="360" w:hanging="360"/>
+      </w:pPr>
+      <w:rPr>
+        <w:rFonts w:ascii="Symbol" w:hAnsi="Symbol" w:hint="default"/>
+      </w:rPr>
+    </w:lvl>
+    <w:lvl w:ilvl="1" w:tplc="04090003">
+      <w:start w:val="1"/>
+      <w:numFmt w:val="bullet"/>
+      <w:lvlText w:val="o"/>
+      <w:lvlJc w:val="left"/>
+      <w:pPr>
+        <w:ind w:left="1080" w:hanging="360"/>
+      </w:pPr>
+      <w:rPr>
+        <w:rFonts w:ascii="Courier New" w:hAnsi="Courier New" w:cs="Courier New" w:hint="default"/>
+      </w:rPr>
+    </w:lvl>
+    <w:lvl w:ilvl="2" w:tplc="04090005" w:tentative="1">
+      <w:start w:val="1"/>
+      <w:numFmt w:val="bullet"/>
+      <w:lvlText w:val=""/>
+      <w:lvlJc w:val="left"/>
+      <w:pPr>
+        <w:ind w:left="1800" w:hanging="360"/>
+      </w:pPr>
+      <w:rPr>
+        <w:rFonts w:ascii="Wingdings" w:hAnsi="Wingdings" w:hint="default"/>
+      </w:rPr>
+    </w:lvl>
+    <w:lvl w:ilvl="3" w:tplc="04090001" w:tentative="1">
+      <w:start w:val="1"/>
+      <w:numFmt w:val="bullet"/>
+      <w:lvlText w:val=""/>
+      <w:lvlJc w:val="left"/>
+      <w:pPr>
+        <w:ind w:left="2520" w:hanging="360"/>
+      </w:pPr>
+      <w:rPr>
+        <w:rFonts w:ascii="Symbol" w:hAnsi="Symbol" w:hint="default"/>
+      </w:rPr>
+    </w:lvl>
+    <w:lvl w:ilvl="4" w:tplc="04090003" w:tentative="1">
+      <w:start w:val="1"/>
+      <w:numFmt w:val="bullet"/>
+      <w:lvlText w:val="o"/>
+      <w:lvlJc w:val="left"/>
+      <w:pPr>
+        <w:ind w:left="3240" w:hanging="360"/>
+      </w:pPr>
+      <w:rPr>
+        <w:rFonts w:ascii="Courier New" w:hAnsi="Courier New" w:cs="Courier New" w:hint="default"/>
+      </w:rPr>
+    </w:lvl>
+    <w:lvl w:ilvl="5" w:tplc="04090005" w:tentative="1">
+      <w:start w:val="1"/>
+      <w:numFmt w:val="bullet"/>
+      <w:lvlText w:val=""/>
+      <w:lvlJc w:val="left"/>
+      <w:pPr>
+        <w:ind w:left="3960" w:hanging="360"/>
+      </w:pPr>
+      <w:rPr>
+        <w:rFonts w:ascii="Wingdings" w:hAnsi="Wingdings" w:hint="default"/>
+      </w:rPr>
+    </w:lvl>
+    <w:lvl w:ilvl="6" w:tplc="04090001" w:tentative="1">
+      <w:start w:val="1"/>
+      <w:numFmt w:val="bullet"/>
+      <w:lvlText w:val=""/>
+      <w:lvlJc w:val="left"/>
+      <w:pPr>
+        <w:ind w:left="4680" w:hanging="360"/>
+      </w:pPr>
+      <w:rPr>
+        <w:rFonts w:ascii="Symbol" w:hAnsi="Symbol" w:hint="default"/>
+      </w:rPr>
+    </w:lvl>
+    <w:lvl w:ilvl="7" w:tplc="04090003" w:tentative="1">
+      <w:start w:val="1"/>
+      <w:numFmt w:val="bullet"/>
+      <w:lvlText w:val="o"/>
+      <w:lvlJc w:val="left"/>
+      <w:pPr>
+        <w:ind w:left="5400" w:hanging="360"/>
+      </w:pPr>
+      <w:rPr>
+        <w:rFonts w:ascii="Courier New" w:hAnsi="Courier New" w:cs="Courier New" w:hint="default"/>
+      </w:rPr>
+    </w:lvl>
+    <w:lvl w:ilvl="8" w:tplc="04090005" w:tentative="1">
+      <w:start w:val="1"/>
+      <w:numFmt w:val="bullet"/>
+      <w:lvlText w:val=""/>
+      <w:lvlJc w:val="left"/>
+      <w:pPr>
+        <w:ind w:left="6120" w:hanging="360"/>
+      </w:pPr>
+      <w:rPr>
+        <w:rFonts w:ascii="Wingdings" w:hAnsi="Wingdings" w:hint="default"/>
+      </w:rPr>
+    </w:lvl>
+  </w:abstractNum>
+  <w:num w:numId="1">
+    <w:abstractNumId w:val="0"/>
+  </w:num>
+</w:numbering>
 </file>
 
 <file path=word/styles.xml><?xml version="1.0" encoding="utf-8"?>
@@ -442,6 +1339,17 @@
     <w:semiHidden/>
     <w:unhideWhenUsed/>
   </w:style>
+  <w:style w:type="paragraph" w:styleId="ListParagraph">
+    <w:name w:val="List Paragraph"/>
+    <w:basedOn w:val="Normal"/>
+    <w:uiPriority w:val="34"/>
+    <w:qFormat/>
+    <w:rsid w:val="00331552"/>
+    <w:pPr>
+      <w:ind w:left="720"/>
+      <w:contextualSpacing/>
+    </w:pPr>
+  </w:style>
 </w:styles>
 </file>
 

</xml_diff>